<commit_message>
add physical games in homework
</commit_message>
<xml_diff>
--- a/06-unity-physics/homework.docx
+++ b/06-unity-physics/homework.docx
@@ -221,8 +221,6 @@
         </w:rPr>
         <w:t>.</w:t>
       </w:r>
-      <w:bookmarkStart w:id="0" w:name="_GoBack"/>
-      <w:bookmarkEnd w:id="0"/>
     </w:p>
     <w:p>
       <w:pPr>
@@ -659,7 +657,7 @@
           <w:sz w:val="24"/>
           <w:rtl/>
         </w:rPr>
-        <w:t xml:space="preserve">בנו משחק פלטפורמה, דומה למשחק שבנינו בשיעור </w:t>
+        <w:t xml:space="preserve">משחק פלטפורמה, דומה למשחק שבנינו בשיעור </w:t>
       </w:r>
       <w:r>
         <w:rPr>
@@ -1135,15 +1133,7 @@
           <w:sz w:val="24"/>
           <w:rtl/>
         </w:rPr>
-        <w:t>בנו</w:t>
-      </w:r>
-      <w:r>
-        <w:rPr>
-          <w:rFonts w:ascii="David" w:hAnsi="David" w:cs="David"/>
-          <w:sz w:val="24"/>
-          <w:rtl/>
-        </w:rPr>
-        <w:t xml:space="preserve"> משחק </w:t>
+        <w:t xml:space="preserve">משחק </w:t>
       </w:r>
       <w:r>
         <w:rPr>
@@ -1536,20 +1526,7 @@
           <w:rFonts w:ascii="David" w:hAnsi="David" w:cs="David"/>
           <w:rtl/>
         </w:rPr>
-        <w:t xml:space="preserve">בנו משחק דמוי </w:t>
-      </w:r>
-      <w:r>
-        <w:rPr>
-          <w:rFonts w:ascii="David" w:hAnsi="David" w:cs="David"/>
-        </w:rPr>
-        <w:t>Angry Birds</w:t>
-      </w:r>
-      <w:r>
-        <w:rPr>
-          <w:rFonts w:ascii="David" w:hAnsi="David" w:cs="David"/>
-          <w:rtl/>
-        </w:rPr>
-        <w:t>-  השחקן יורה ציפור מרוגטקה</w:t>
+        <w:t>השחקן יורה ציפור מרוגטקה</w:t>
       </w:r>
       <w:r>
         <w:rPr>
@@ -1859,7 +1836,7 @@
           <w:rFonts w:ascii="David" w:hAnsi="David" w:cs="David"/>
           <w:rtl/>
         </w:rPr>
-        <w:t xml:space="preserve">בנו משחק דמוי </w:t>
+        <w:t xml:space="preserve">משחק דמוי </w:t>
       </w:r>
       <w:r>
         <w:rPr>
@@ -2037,51 +2014,32 @@
     </w:p>
     <w:p>
       <w:pPr>
-        <w:bidi/>
-        <w:rPr>
-          <w:rFonts w:ascii="David" w:hAnsi="David" w:cs="David"/>
-          <w:rtl/>
-        </w:rPr>
-      </w:pPr>
-    </w:p>
-    <w:p>
-      <w:pPr>
         <w:pStyle w:val="Heading2"/>
         <w:rPr>
-          <w:rFonts w:ascii="David" w:hAnsi="David" w:cs="David"/>
-          <w:rtl/>
-        </w:rPr>
-      </w:pPr>
-      <w:r>
-        <w:rPr>
-          <w:rFonts w:ascii="David" w:hAnsi="David" w:cs="David"/>
-          <w:rtl/>
-        </w:rPr>
-        <w:t xml:space="preserve">משחק </w:t>
-      </w:r>
-      <w:r>
-        <w:rPr>
-          <w:rFonts w:ascii="David" w:hAnsi="David" w:cs="David"/>
-          <w:rtl/>
-        </w:rPr>
-        <w:t>6</w:t>
-      </w:r>
-      <w:r>
-        <w:rPr>
-          <w:rFonts w:ascii="David" w:hAnsi="David" w:cs="David"/>
-          <w:rtl/>
-        </w:rPr>
-        <w:t xml:space="preserve">: </w:t>
+          <w:rtl/>
+        </w:rPr>
+      </w:pPr>
+      <w:r>
+        <w:rPr>
+          <w:rFonts w:hint="cs"/>
+          <w:rtl/>
+        </w:rPr>
+        <w:t xml:space="preserve">משחק 5: </w:t>
       </w:r>
       <w:hyperlink r:id="rId14" w:history="1">
         <w:r>
           <w:rPr>
             <w:rStyle w:val="Hyperlink"/>
+            <w:rFonts w:ascii="David" w:hAnsi="David" w:cs="David" w:hint="cs"/>
+          </w:rPr>
+          <w:t>T</w:t>
+        </w:r>
+        <w:r>
+          <w:rPr>
+            <w:rStyle w:val="Hyperlink"/>
             <w:rFonts w:ascii="David" w:hAnsi="David" w:cs="David"/>
-            <w:sz w:val="32"/>
-            <w:u w:val="none"/>
           </w:rPr>
-          <w:t>Bubble Struggle</w:t>
+          <w:t>he Incredible Machine</w:t>
         </w:r>
       </w:hyperlink>
     </w:p>
@@ -2098,111 +2056,28 @@
           <w:rFonts w:ascii="David" w:hAnsi="David" w:cs="David"/>
           <w:rtl/>
         </w:rPr>
-        <w:t xml:space="preserve">בנו משחק דמוי </w:t>
-      </w:r>
-      <w:r>
-        <w:rPr>
-          <w:rFonts w:ascii="David" w:hAnsi="David" w:cs="David"/>
-        </w:rPr>
-        <w:t>bubble struggle</w:t>
-      </w:r>
-      <w:r>
-        <w:rPr>
-          <w:rFonts w:ascii="David" w:hAnsi="David" w:cs="David"/>
-          <w:rtl/>
-        </w:rPr>
-        <w:t>. מטרת המשחק היא לפוצץ את</w:t>
-      </w:r>
-      <w:r>
-        <w:rPr>
-          <w:rFonts w:ascii="David" w:hAnsi="David" w:cs="David"/>
-          <w:rtl/>
-        </w:rPr>
-        <w:t xml:space="preserve"> </w:t>
-      </w:r>
-      <w:r>
-        <w:rPr>
-          <w:rFonts w:ascii="David" w:hAnsi="David" w:cs="David"/>
-          <w:rtl/>
-        </w:rPr>
-        <w:t xml:space="preserve">בועות כמו שרואים בסרטון המקושר מהכותרת, </w:t>
-      </w:r>
-      <w:r>
-        <w:rPr>
-          <w:rFonts w:ascii="David" w:hAnsi="David" w:cs="David"/>
-          <w:rtl/>
-        </w:rPr>
-        <w:t xml:space="preserve">מבלי </w:t>
-      </w:r>
-      <w:r>
-        <w:rPr>
-          <w:rFonts w:ascii="David" w:hAnsi="David" w:cs="David"/>
-          <w:rtl/>
-        </w:rPr>
-        <w:t xml:space="preserve">שהבועות </w:t>
-      </w:r>
-      <w:r>
-        <w:rPr>
-          <w:rFonts w:ascii="David" w:hAnsi="David" w:cs="David"/>
-          <w:rtl/>
-        </w:rPr>
-        <w:t xml:space="preserve">יגעו בשחקן. </w:t>
-      </w:r>
-      <w:r>
-        <w:rPr>
-          <w:rFonts w:ascii="David" w:hAnsi="David" w:cs="David"/>
-          <w:rtl/>
-        </w:rPr>
-        <w:t>הבועות נעות על המסך ע"פ חוקי הפיסיקה.</w:t>
-      </w:r>
-      <w:r>
-        <w:rPr>
-          <w:rFonts w:ascii="David" w:hAnsi="David" w:cs="David" w:hint="cs"/>
-          <w:rtl/>
-        </w:rPr>
-        <w:t xml:space="preserve"> כשפוגעים בבועה </w:t>
-      </w:r>
-      <w:r>
-        <w:rPr>
-          <w:rFonts w:ascii="David" w:hAnsi="David" w:cs="David" w:hint="cs"/>
-          <w:rtl/>
-        </w:rPr>
-        <w:t xml:space="preserve">גדולה </w:t>
-      </w:r>
-      <w:r>
-        <w:rPr>
-          <w:rFonts w:ascii="David" w:hAnsi="David" w:cs="David" w:hint="cs"/>
-          <w:rtl/>
-        </w:rPr>
-        <w:t>היא מתפצלת ל</w:t>
-      </w:r>
-      <w:r>
-        <w:rPr>
-          <w:rFonts w:ascii="David" w:hAnsi="David" w:cs="David" w:hint="cs"/>
-          <w:rtl/>
-        </w:rPr>
-        <w:t>כמה בועות קטנות</w:t>
-      </w:r>
-      <w:r>
-        <w:rPr>
-          <w:rFonts w:ascii="David" w:hAnsi="David" w:cs="David" w:hint="cs"/>
-          <w:rtl/>
-        </w:rPr>
-        <w:t xml:space="preserve">.  </w:t>
-      </w:r>
-      <w:r>
-        <w:rPr>
-          <w:rFonts w:ascii="David" w:hAnsi="David" w:cs="David" w:hint="cs"/>
-          <w:rtl/>
-        </w:rPr>
-        <w:t xml:space="preserve">  </w:t>
-      </w:r>
-      <w:r>
-        <w:rPr>
-          <w:rFonts w:ascii="David" w:hAnsi="David" w:cs="David" w:hint="cs"/>
-          <w:rtl/>
-        </w:rPr>
-        <w:t xml:space="preserve">הבדלים אפשריים בין רמות: </w:t>
+        <w:t xml:space="preserve">משחק </w:t>
+      </w:r>
+      <w:r>
+        <w:rPr>
+          <w:rFonts w:ascii="David" w:hAnsi="David" w:cs="David" w:hint="cs"/>
+          <w:rtl/>
+        </w:rPr>
+        <w:t xml:space="preserve">של חידות פיסיקליות. אתם צריכים לבנות מכונה פיסיקלית </w:t>
+      </w:r>
+      <w:r>
+        <w:rPr>
+          <w:rFonts w:ascii="David" w:hAnsi="David" w:cs="David" w:hint="cs"/>
+          <w:rtl/>
+        </w:rPr>
+        <w:t xml:space="preserve">מרכיבים נתונים. המכונה  צריכה לבצע פעולה מוגדרת מראש. </w:t>
+      </w:r>
+      <w:r>
+        <w:rPr>
+          <w:rFonts w:ascii="David" w:hAnsi="David" w:cs="David" w:hint="cs"/>
+          <w:rtl/>
+        </w:rPr>
+        <w:t>הבדלים בין רמות:</w:t>
       </w:r>
     </w:p>
     <w:p>
@@ -2222,7 +2097,7 @@
           <w:rFonts w:ascii="David" w:hAnsi="David" w:cs="David" w:hint="cs"/>
           <w:rtl/>
         </w:rPr>
-        <w:t xml:space="preserve">כמות הבועות, </w:t>
+        <w:t>ברמה הראשונה יש חידה קלה, נניח רק לזרוק כדור שפוגע בנקודה מסויימת.</w:t>
       </w:r>
     </w:p>
     <w:p>
@@ -2242,7 +2117,104 @@
           <w:rFonts w:ascii="David" w:hAnsi="David" w:cs="David" w:hint="cs"/>
           <w:rtl/>
         </w:rPr>
-        <w:t xml:space="preserve">מהירות הבועות, </w:t>
+        <w:t>ברמה שניה חידה יותר קשה, נניח לזרוק כדור שמפיל דומינו והדומינו מפיל עוד דברים וכו'.</w:t>
+      </w:r>
+      <w:bookmarkStart w:id="0" w:name="_GoBack"/>
+      <w:bookmarkEnd w:id="0"/>
+    </w:p>
+    <w:p>
+      <w:pPr>
+        <w:bidi/>
+        <w:rPr>
+          <w:rtl/>
+        </w:rPr>
+      </w:pPr>
+    </w:p>
+    <w:p>
+      <w:pPr>
+        <w:pStyle w:val="Heading2"/>
+        <w:rPr>
+          <w:rFonts w:ascii="David" w:hAnsi="David" w:cs="David"/>
+          <w:sz w:val="28"/>
+          <w:szCs w:val="36"/>
+          <w:rtl/>
+        </w:rPr>
+      </w:pPr>
+      <w:r>
+        <w:rPr>
+          <w:rFonts w:ascii="David" w:hAnsi="David" w:cs="David"/>
+          <w:rtl/>
+        </w:rPr>
+        <w:t xml:space="preserve">משחק </w:t>
+      </w:r>
+      <w:r>
+        <w:rPr>
+          <w:rFonts w:ascii="David" w:hAnsi="David" w:cs="David" w:hint="cs"/>
+          <w:rtl/>
+        </w:rPr>
+        <w:t>6</w:t>
+      </w:r>
+      <w:r>
+        <w:rPr>
+          <w:rFonts w:ascii="David" w:hAnsi="David" w:cs="David"/>
+          <w:rtl/>
+        </w:rPr>
+        <w:t xml:space="preserve">: </w:t>
+      </w:r>
+      <w:hyperlink r:id="rId15" w:history="1">
+        <w:r>
+          <w:rPr>
+            <w:rStyle w:val="Hyperlink"/>
+            <w:rFonts w:ascii="David" w:hAnsi="David" w:cs="David"/>
+            <w:sz w:val="28"/>
+            <w:szCs w:val="36"/>
+          </w:rPr>
+          <w:t>SleepWalker</w:t>
+        </w:r>
+      </w:hyperlink>
+    </w:p>
+    <w:p>
+      <w:pPr>
+        <w:bidi/>
+        <w:rPr>
+          <w:rFonts w:ascii="David" w:hAnsi="David" w:cs="David"/>
+          <w:rtl/>
+        </w:rPr>
+      </w:pPr>
+      <w:r>
+        <w:rPr>
+          <w:rFonts w:ascii="David" w:hAnsi="David" w:cs="David" w:hint="cs"/>
+          <w:rtl/>
+        </w:rPr>
+        <w:t xml:space="preserve">משחק שבו ילד הולך מתוך שינה, והכלב </w:t>
+      </w:r>
+      <w:r>
+        <w:rPr>
+          <w:rFonts w:ascii="David" w:hAnsi="David" w:cs="David" w:hint="cs"/>
+          <w:rtl/>
+        </w:rPr>
+        <w:t xml:space="preserve">החכם </w:t>
+      </w:r>
+      <w:r>
+        <w:rPr>
+          <w:rFonts w:ascii="David" w:hAnsi="David" w:cs="David" w:hint="cs"/>
+          <w:rtl/>
+        </w:rPr>
+        <w:t xml:space="preserve">שלו צריך להציל אותו מנפילות ולהחזיר אותו הביתה בשלום. </w:t>
+      </w:r>
+      <w:r>
+        <w:rPr>
+          <w:rFonts w:ascii="David" w:hAnsi="David" w:cs="David" w:hint="cs"/>
+          <w:rtl/>
+        </w:rPr>
+        <w:t xml:space="preserve"> </w:t>
+      </w:r>
+      <w:r>
+        <w:rPr>
+          <w:rFonts w:ascii="David" w:hAnsi="David" w:cs="David" w:hint="cs"/>
+          <w:rtl/>
+        </w:rPr>
+        <w:t xml:space="preserve">הבדלים אפשריים בין רמות: </w:t>
       </w:r>
     </w:p>
     <w:p>
@@ -2262,7 +2234,28 @@
           <w:rFonts w:ascii="David" w:hAnsi="David" w:cs="David" w:hint="cs"/>
           <w:rtl/>
         </w:rPr>
-        <w:t>גדלי הבועות,</w:t>
+        <w:t xml:space="preserve">כמות ואופי המכשולים בדרך </w:t>
+      </w:r>
+      <w:r>
+        <w:rPr>
+          <w:rFonts w:ascii="David" w:hAnsi="David" w:cs="David"/>
+          <w:rtl/>
+        </w:rPr>
+        <w:t>–</w:t>
+      </w:r>
+      <w:r>
+        <w:rPr>
+          <w:rFonts w:ascii="David" w:hAnsi="David" w:cs="David" w:hint="cs"/>
+          <w:rtl/>
+        </w:rPr>
+        <w:t xml:space="preserve">  </w:t>
+      </w:r>
+      <w:r>
+        <w:rPr>
+          <w:rFonts w:ascii="David" w:hAnsi="David" w:cs="David" w:hint="cs"/>
+          <w:rtl/>
+        </w:rPr>
+        <w:t>בורות, תעלות ביוב, מים וכו'.</w:t>
       </w:r>
     </w:p>
     <w:p>
@@ -2282,43 +2275,38 @@
           <w:rFonts w:ascii="David" w:hAnsi="David" w:cs="David" w:hint="cs"/>
           <w:rtl/>
         </w:rPr>
-        <w:t xml:space="preserve">מספר הפיצולים של כל בועה, </w:t>
-      </w:r>
-    </w:p>
-    <w:p>
-      <w:pPr>
-        <w:pStyle w:val="ListParagraph"/>
-        <w:numPr>
-          <w:ilvl w:val="0"/>
-          <w:numId w:val="8"/>
-        </w:numPr>
+        <w:t xml:space="preserve">רכיבים פיסיקליים שונים שהכלב יכול להשתמש בהם </w:t>
+      </w:r>
+      <w:r>
+        <w:rPr>
+          <w:rFonts w:ascii="David" w:hAnsi="David" w:cs="David"/>
+          <w:rtl/>
+        </w:rPr>
+        <w:t>–</w:t>
+      </w:r>
+      <w:r>
+        <w:rPr>
+          <w:rFonts w:ascii="David" w:hAnsi="David" w:cs="David" w:hint="cs"/>
+          <w:rtl/>
+        </w:rPr>
+        <w:t xml:space="preserve"> חבלים, קפיצים וכו'</w:t>
+      </w:r>
+      <w:r>
+        <w:rPr>
+          <w:rFonts w:ascii="David" w:hAnsi="David" w:cs="David" w:hint="cs"/>
+          <w:rtl/>
+        </w:rPr>
+        <w:t>.</w:t>
+      </w:r>
+    </w:p>
+    <w:p>
+      <w:pPr>
         <w:bidi/>
-        <w:rPr>
-          <w:rFonts w:ascii="David" w:hAnsi="David" w:cs="David"/>
-          <w:rtl/>
-        </w:rPr>
-      </w:pPr>
-      <w:r>
-        <w:rPr>
-          <w:rFonts w:ascii="David" w:hAnsi="David" w:cs="David" w:hint="cs"/>
-          <w:rtl/>
-        </w:rPr>
-        <w:t>רוחות</w:t>
-      </w:r>
-      <w:r>
-        <w:rPr>
-          <w:rFonts w:ascii="David" w:hAnsi="David" w:cs="David" w:hint="cs"/>
-          <w:rtl/>
-        </w:rPr>
-        <w:t xml:space="preserve"> הנושבות ומעיפות את הבועות, וכו'.</w:t>
-      </w:r>
-      <w:r>
-        <w:rPr>
-          <w:rFonts w:ascii="David" w:hAnsi="David" w:cs="David" w:hint="cs"/>
-          <w:rtl/>
-        </w:rPr>
-        <w:t xml:space="preserve"> </w:t>
-      </w:r>
+        <w:ind w:left="360"/>
+        <w:rPr>
+          <w:rFonts w:ascii="David" w:hAnsi="David" w:cs="David"/>
+        </w:rPr>
+      </w:pPr>
     </w:p>
     <w:p>
       <w:pPr>
@@ -2333,13 +2321,6 @@
           <w:rFonts w:ascii="David" w:hAnsi="David" w:cs="David"/>
           <w:rtl/>
         </w:rPr>
-        <w:t xml:space="preserve"> </w:t>
-      </w:r>
-      <w:r>
-        <w:rPr>
-          <w:rFonts w:ascii="David" w:hAnsi="David" w:cs="David"/>
-          <w:rtl/>
-        </w:rPr>
         <w:br/>
       </w:r>
       <w:r>
@@ -2363,7 +2344,7 @@
         </w:rPr>
         <w:t xml:space="preserve">: </w:t>
       </w:r>
-      <w:hyperlink r:id="rId15" w:history="1">
+      <w:hyperlink r:id="rId16" w:history="1">
         <w:r>
           <w:rPr>
             <w:rStyle w:val="Hyperlink"/>
@@ -2525,6 +2506,7 @@
           <w:rFonts w:ascii="David" w:hAnsi="David" w:cs="David" w:hint="cs"/>
           <w:rtl/>
         </w:rPr>
+        <w:lastRenderedPageBreak/>
         <w:t>סידורים שונים של בלוקים;</w:t>
       </w:r>
     </w:p>
@@ -2960,7 +2942,7 @@
       <w:pPr>
         <w:bidi/>
         <w:rPr>
-          <w:rFonts w:ascii="David" w:hAnsi="David" w:cs="David"/>
+          <w:rFonts w:ascii="David" w:hAnsi="David" w:cs="David" w:hint="cs"/>
           <w:rtl/>
         </w:rPr>
       </w:pPr>
@@ -3042,7 +3024,7 @@
       <w:pPr>
         <w:bidi/>
         <w:rPr>
-          <w:rFonts w:ascii="David" w:hAnsi="David" w:cs="David" w:hint="cs"/>
+          <w:rFonts w:ascii="David" w:hAnsi="David" w:cs="David"/>
           <w:rtl/>
         </w:rPr>
       </w:pPr>
@@ -3057,8 +3039,8 @@
       </w:pPr>
     </w:p>
     <w:sectPr>
-      <w:headerReference w:type="default" r:id="rId16"/>
-      <w:footerReference w:type="default" r:id="rId17"/>
+      <w:headerReference w:type="default" r:id="rId17"/>
+      <w:footerReference w:type="default" r:id="rId18"/>
       <w:pgSz w:w="11906" w:h="16838"/>
       <w:pgMar w:top="1134" w:right="1134" w:bottom="1134" w:left="1134" w:header="720" w:footer="720" w:gutter="0"/>
       <w:cols w:space="720"/>

</xml_diff>